<commit_message>
Implemented Jan 12 2026 feedback
</commit_message>
<xml_diff>
--- a/docassemble/ReturnCarProperty/data/templates/request_property_in_car_letter.docx
+++ b/docassemble/ReturnCarProperty/data/templates/request_property_in_car_letter.docx
@@ -68,7 +68,23 @@
                 <w:sz w:val="24"/>
                 <w:szCs w:val="24"/>
               </w:rPr>
-              <w:t>{{letter_date}}</w:t>
+              <w:t>{{</w:t>
+            </w:r>
+            <w:proofErr w:type="spellStart"/>
+            <w:r>
+              <w:rPr>
+                <w:sz w:val="24"/>
+                <w:szCs w:val="24"/>
+              </w:rPr>
+              <w:t>letter_date</w:t>
+            </w:r>
+            <w:proofErr w:type="spellEnd"/>
+            <w:r>
+              <w:rPr>
+                <w:sz w:val="24"/>
+                <w:szCs w:val="24"/>
+              </w:rPr>
+              <w:t>}}</w:t>
             </w:r>
             <w:r>
               <w:rPr>
@@ -89,7 +105,23 @@
                 <w:sz w:val="24"/>
                 <w:szCs w:val="24"/>
               </w:rPr>
-              <w:t>{{users[0].name_full()}}</w:t>
+              <w:t>{{users[0].</w:t>
+            </w:r>
+            <w:proofErr w:type="spellStart"/>
+            <w:r>
+              <w:rPr>
+                <w:sz w:val="24"/>
+                <w:szCs w:val="24"/>
+              </w:rPr>
+              <w:t>name_full</w:t>
+            </w:r>
+            <w:proofErr w:type="spellEnd"/>
+            <w:r>
+              <w:rPr>
+                <w:sz w:val="24"/>
+                <w:szCs w:val="24"/>
+              </w:rPr>
+              <w:t>()}}</w:t>
             </w:r>
             <w:r>
               <w:rPr>
@@ -103,7 +135,39 @@
                 <w:sz w:val="24"/>
                 <w:szCs w:val="24"/>
               </w:rPr>
-              <w:t>{{users[0].address.line_one(bare=True)}}</w:t>
+              <w:t>{{users[0</w:t>
+            </w:r>
+            <w:proofErr w:type="gramStart"/>
+            <w:r>
+              <w:rPr>
+                <w:sz w:val="24"/>
+                <w:szCs w:val="24"/>
+              </w:rPr>
+              <w:t>].</w:t>
+            </w:r>
+            <w:proofErr w:type="spellStart"/>
+            <w:r>
+              <w:rPr>
+                <w:sz w:val="24"/>
+                <w:szCs w:val="24"/>
+              </w:rPr>
+              <w:t>address</w:t>
+            </w:r>
+            <w:proofErr w:type="gramEnd"/>
+            <w:r>
+              <w:rPr>
+                <w:sz w:val="24"/>
+                <w:szCs w:val="24"/>
+              </w:rPr>
+              <w:t>.line_one</w:t>
+            </w:r>
+            <w:proofErr w:type="spellEnd"/>
+            <w:r>
+              <w:rPr>
+                <w:sz w:val="24"/>
+                <w:szCs w:val="24"/>
+              </w:rPr>
+              <w:t>(bare=True)}}</w:t>
             </w:r>
             <w:r>
               <w:rPr>
@@ -117,7 +181,55 @@
                 <w:sz w:val="24"/>
                 <w:szCs w:val="24"/>
               </w:rPr>
-              <w:t>{{users[0].address.line_two()}}</w:t>
+              <w:t>{{users[0</w:t>
+            </w:r>
+            <w:proofErr w:type="gramStart"/>
+            <w:r>
+              <w:rPr>
+                <w:sz w:val="24"/>
+                <w:szCs w:val="24"/>
+              </w:rPr>
+              <w:t>].</w:t>
+            </w:r>
+            <w:proofErr w:type="spellStart"/>
+            <w:r>
+              <w:rPr>
+                <w:sz w:val="24"/>
+                <w:szCs w:val="24"/>
+              </w:rPr>
+              <w:t>address</w:t>
+            </w:r>
+            <w:proofErr w:type="gramEnd"/>
+            <w:r>
+              <w:rPr>
+                <w:sz w:val="24"/>
+                <w:szCs w:val="24"/>
+              </w:rPr>
+              <w:t>.line_</w:t>
+            </w:r>
+            <w:proofErr w:type="gramStart"/>
+            <w:r>
+              <w:rPr>
+                <w:sz w:val="24"/>
+                <w:szCs w:val="24"/>
+              </w:rPr>
+              <w:t>two</w:t>
+            </w:r>
+            <w:proofErr w:type="spellEnd"/>
+            <w:r>
+              <w:rPr>
+                <w:sz w:val="24"/>
+                <w:szCs w:val="24"/>
+              </w:rPr>
+              <w:t>(</w:t>
+            </w:r>
+            <w:proofErr w:type="gramEnd"/>
+            <w:r>
+              <w:rPr>
+                <w:sz w:val="24"/>
+                <w:szCs w:val="24"/>
+              </w:rPr>
+              <w:t>)}}</w:t>
             </w:r>
           </w:p>
         </w:tc>
@@ -128,15 +240,59 @@
         <w:pStyle w:val="NormalWeb"/>
       </w:pPr>
       <w:r>
-        <w:t>{{company.name.first}}</w:t>
+        <w:t>{{</w:t>
+      </w:r>
+      <w:proofErr w:type="spellStart"/>
+      <w:proofErr w:type="gramStart"/>
+      <w:r>
+        <w:t>company.name.first</w:t>
+      </w:r>
+      <w:proofErr w:type="spellEnd"/>
+      <w:proofErr w:type="gramEnd"/>
+      <w:r>
+        <w:t>}}</w:t>
       </w:r>
       <w:r>
         <w:br/>
-        <w:t>{{company.address.line_one(bare=True)}}</w:t>
+        <w:t>{{</w:t>
+      </w:r>
+      <w:proofErr w:type="spellStart"/>
+      <w:proofErr w:type="gramStart"/>
+      <w:r>
+        <w:t>company.address</w:t>
+      </w:r>
+      <w:proofErr w:type="gramEnd"/>
+      <w:r>
+        <w:t>.line_one</w:t>
+      </w:r>
+      <w:proofErr w:type="spellEnd"/>
+      <w:r>
+        <w:t>(bare=True)}}</w:t>
       </w:r>
       <w:r>
         <w:br/>
-        <w:t>{{company.address.line_two()}}</w:t>
+        <w:t>{{</w:t>
+      </w:r>
+      <w:proofErr w:type="spellStart"/>
+      <w:proofErr w:type="gramStart"/>
+      <w:r>
+        <w:t>company.address</w:t>
+      </w:r>
+      <w:proofErr w:type="gramEnd"/>
+      <w:r>
+        <w:t>.line_</w:t>
+      </w:r>
+      <w:proofErr w:type="gramStart"/>
+      <w:r>
+        <w:t>two</w:t>
+      </w:r>
+      <w:proofErr w:type="spellEnd"/>
+      <w:r>
+        <w:t>(</w:t>
+      </w:r>
+      <w:proofErr w:type="gramEnd"/>
+      <w:r>
+        <w:t>)}}</w:t>
       </w:r>
     </w:p>
     <w:p>
@@ -158,7 +314,17 @@
         <w:pStyle w:val="NormalWeb"/>
       </w:pPr>
       <w:r>
-        <w:t>Dear {{company.name.first}}</w:t>
+        <w:t>Dear {{</w:t>
+      </w:r>
+      <w:proofErr w:type="spellStart"/>
+      <w:proofErr w:type="gramStart"/>
+      <w:r>
+        <w:t>company.name.first</w:t>
+      </w:r>
+      <w:proofErr w:type="spellEnd"/>
+      <w:proofErr w:type="gramEnd"/>
+      <w:r>
+        <w:t>}}</w:t>
       </w:r>
       <w:r>
         <w:t>:</w:t>
@@ -169,16 +335,46 @@
         <w:pStyle w:val="NormalWeb"/>
       </w:pPr>
       <w:r>
-        <w:t>I am writing to you concerning the repossession of my car</w:t>
+        <w:t xml:space="preserve">I am writing to you </w:t>
+      </w:r>
+      <w:r>
+        <w:t>about</w:t>
+      </w:r>
+      <w:r>
+        <w:t xml:space="preserve"> the repossession of my car</w:t>
       </w:r>
       <w:r>
         <w:t xml:space="preserve">, </w:t>
       </w:r>
       <w:r>
-        <w:t xml:space="preserve">a {{car_year}} {{car_make}} </w:t>
-      </w:r>
-      <w:r>
-        <w:t>{{car_model}}</w:t>
+        <w:t>a {{</w:t>
+      </w:r>
+      <w:proofErr w:type="spellStart"/>
+      <w:r>
+        <w:t>car_year</w:t>
+      </w:r>
+      <w:proofErr w:type="spellEnd"/>
+      <w:r>
+        <w:t>}} {{</w:t>
+      </w:r>
+      <w:proofErr w:type="spellStart"/>
+      <w:r>
+        <w:t>car_make</w:t>
+      </w:r>
+      <w:proofErr w:type="spellEnd"/>
+      <w:r>
+        <w:t xml:space="preserve">}} </w:t>
+      </w:r>
+      <w:r>
+        <w:t>{{</w:t>
+      </w:r>
+      <w:proofErr w:type="spellStart"/>
+      <w:r>
+        <w:t>car_model</w:t>
+      </w:r>
+      <w:proofErr w:type="spellEnd"/>
+      <w:r>
+        <w:t>}}</w:t>
       </w:r>
       <w:r>
         <w:t>.</w:t>
@@ -193,11 +389,24 @@
         <w:t xml:space="preserve">about </w:t>
       </w:r>
       <w:r>
-        <w:t>{{repo_date}}</w:t>
+        <w:t>{{</w:t>
+      </w:r>
+      <w:proofErr w:type="spellStart"/>
+      <w:r>
+        <w:t>repo_</w:t>
+      </w:r>
+      <w:proofErr w:type="gramStart"/>
+      <w:r>
+        <w:t>date</w:t>
+      </w:r>
+      <w:proofErr w:type="spellEnd"/>
+      <w:r>
+        <w:t>}}</w:t>
       </w:r>
       <w:r>
         <w:t>.</w:t>
       </w:r>
+      <w:proofErr w:type="gramEnd"/>
       <w:r>
         <w:t xml:space="preserve"> </w:t>
       </w:r>
@@ -208,7 +417,15 @@
         <w:t xml:space="preserve">contained </w:t>
       </w:r>
       <w:r>
-        <w:t>{{comma_and_list(</w:t>
+        <w:t>{{</w:t>
+      </w:r>
+      <w:proofErr w:type="spellStart"/>
+      <w:r>
+        <w:t>comma_and_list</w:t>
+      </w:r>
+      <w:proofErr w:type="spellEnd"/>
+      <w:r>
+        <w:t>(</w:t>
       </w:r>
       <w:r>
         <w:t>items</w:t>
@@ -223,7 +440,15 @@
         <w:t xml:space="preserve"> My account number is </w:t>
       </w:r>
       <w:r>
-        <w:t>{{account_number}}.</w:t>
+        <w:t>{{</w:t>
+      </w:r>
+      <w:proofErr w:type="spellStart"/>
+      <w:r>
+        <w:t>account_number</w:t>
+      </w:r>
+      <w:proofErr w:type="spellEnd"/>
+      <w:r>
+        <w:t>}}.</w:t>
       </w:r>
       <w:r>
         <w:t xml:space="preserve"> </w:t>
@@ -241,7 +466,21 @@
         <w:rPr>
           <w:color w:val="000000"/>
         </w:rPr>
-        <w:t>Per the Act, your company must provide a written inventory of all personal items found in the car. This inventory must  be given to me within a reasonable time frame. This helps ensure my property is protected and safely returned</w:t>
+        <w:t xml:space="preserve">Per the Act, your company must provide a written inventory of all personal items found in the car. This inventory </w:t>
+      </w:r>
+      <w:proofErr w:type="gramStart"/>
+      <w:r>
+        <w:rPr>
+          <w:color w:val="000000"/>
+        </w:rPr>
+        <w:t>must  be</w:t>
+      </w:r>
+      <w:proofErr w:type="gramEnd"/>
+      <w:r>
+        <w:rPr>
+          <w:color w:val="000000"/>
+        </w:rPr>
+        <w:t xml:space="preserve"> given to me within a reasonable time frame. This helps ensure my property is protected and safely returned</w:t>
       </w:r>
       <w:r>
         <w:rPr>
@@ -261,6 +500,21 @@
         </w:rPr>
         <w:t>I formally request you give me a complete, itemized list of all items that were in the car when it was repossessed.</w:t>
       </w:r>
+      <w:r>
+        <w:t xml:space="preserve"> </w:t>
+      </w:r>
+      <w:r>
+        <w:rPr>
+          <w:color w:val="000000"/>
+        </w:rPr>
+        <w:t>I also request information on how to reclaim my property. Please let me know where and when the property can be recovered, and whether there are any fees</w:t>
+      </w:r>
+      <w:r>
+        <w:rPr>
+          <w:color w:val="000000"/>
+        </w:rPr>
+        <w:t>.</w:t>
+      </w:r>
     </w:p>
     <w:p>
       <w:pPr>
@@ -271,7 +525,7 @@
         <w:rPr>
           <w:color w:val="000000"/>
         </w:rPr>
-        <w:t>I also request information on how to reclaim my property. Please let me know where and when the property can be recovered, and whether there are any fees</w:t>
+        <w:t>Your prompt attention to this matter is required by law. If I do not hear back within 5 business days, I will consider further legal options. I could file a complaint with the appropriate state regulatory bodies and seek legal counsel</w:t>
       </w:r>
       <w:r>
         <w:rPr>
@@ -289,7 +543,97 @@
         <w:rPr>
           <w:color w:val="000000"/>
         </w:rPr>
-        <w:t>Your prompt attention to this matter is required by law. If I do not hear back within 5 business days, I will consider further legal options. I could file a complaint with the appropriate state regulatory bodies and seek legal counsel</w:t>
+        <w:t xml:space="preserve">{% if </w:t>
+      </w:r>
+      <w:proofErr w:type="gramStart"/>
+      <w:r>
+        <w:rPr>
+          <w:color w:val="000000"/>
+        </w:rPr>
+        <w:t>users[</w:t>
+      </w:r>
+      <w:proofErr w:type="gramEnd"/>
+      <w:r>
+        <w:rPr>
+          <w:color w:val="000000"/>
+        </w:rPr>
+        <w:t>0</w:t>
+      </w:r>
+      <w:proofErr w:type="gramStart"/>
+      <w:r>
+        <w:rPr>
+          <w:color w:val="000000"/>
+        </w:rPr>
+        <w:t>].</w:t>
+      </w:r>
+      <w:proofErr w:type="spellStart"/>
+      <w:r>
+        <w:rPr>
+          <w:color w:val="000000"/>
+        </w:rPr>
+        <w:t>phone</w:t>
+      </w:r>
+      <w:proofErr w:type="gramEnd"/>
+      <w:r>
+        <w:rPr>
+          <w:color w:val="000000"/>
+        </w:rPr>
+        <w:t>_number</w:t>
+      </w:r>
+      <w:proofErr w:type="spellEnd"/>
+      <w:r>
+        <w:rPr>
+          <w:color w:val="000000"/>
+        </w:rPr>
+        <w:t xml:space="preserve"> == “” and </w:t>
+      </w:r>
+      <w:proofErr w:type="gramStart"/>
+      <w:r>
+        <w:rPr>
+          <w:color w:val="000000"/>
+        </w:rPr>
+        <w:t>users[</w:t>
+      </w:r>
+      <w:proofErr w:type="gramEnd"/>
+      <w:r>
+        <w:rPr>
+          <w:color w:val="000000"/>
+        </w:rPr>
+        <w:t>0</w:t>
+      </w:r>
+      <w:proofErr w:type="gramStart"/>
+      <w:r>
+        <w:rPr>
+          <w:color w:val="000000"/>
+        </w:rPr>
+        <w:t>].email</w:t>
+      </w:r>
+      <w:proofErr w:type="gramEnd"/>
+      <w:r>
+        <w:rPr>
+          <w:color w:val="000000"/>
+        </w:rPr>
+        <w:t xml:space="preserve"> == “” </w:t>
+      </w:r>
+      <w:proofErr w:type="gramStart"/>
+      <w:r>
+        <w:rPr>
+          <w:color w:val="000000"/>
+        </w:rPr>
+        <w:t>%}</w:t>
+      </w:r>
+      <w:r>
+        <w:rPr>
+          <w:color w:val="000000"/>
+        </w:rPr>
+        <w:t>Please</w:t>
+      </w:r>
+      <w:proofErr w:type="gramEnd"/>
+      <w:r>
+        <w:rPr>
+          <w:color w:val="000000"/>
+        </w:rPr>
+        <w:t xml:space="preserve"> address your reply to the mailing address above</w:t>
       </w:r>
       <w:r>
         <w:rPr>
@@ -297,36 +641,48 @@
         </w:rPr>
         <w:t>.</w:t>
       </w:r>
-    </w:p>
-    <w:p>
-      <w:pPr>
-        <w:pStyle w:val="NormalWeb"/>
-        <w:spacing w:before="300" w:beforeAutospacing="0" w:after="160" w:afterAutospacing="0"/>
-      </w:pPr>
-      <w:r>
-        <w:rPr>
-          <w:color w:val="000000"/>
-        </w:rPr>
-        <w:t>{% if users[0].phone_number == “” and users[0].email == “” %}</w:t>
-      </w:r>
-      <w:r>
-        <w:rPr>
-          <w:color w:val="000000"/>
-        </w:rPr>
-        <w:t>Please address your reply to the mailing address above</w:t>
-      </w:r>
-      <w:r>
-        <w:rPr>
-          <w:color w:val="000000"/>
-        </w:rPr>
-        <w:t>.</w:t>
-      </w:r>
-      <w:r>
-        <w:rPr>
-          <w:color w:val="000000"/>
-        </w:rPr>
-        <w:t xml:space="preserve"> {% else %}My mailing address can be found above, and additional contact information can be found below my signature.{% endif %}</w:t>
-      </w:r>
+      <w:r>
+        <w:rPr>
+          <w:color w:val="000000"/>
+        </w:rPr>
+        <w:t xml:space="preserve"> {% else </w:t>
+      </w:r>
+      <w:proofErr w:type="gramStart"/>
+      <w:r>
+        <w:rPr>
+          <w:color w:val="000000"/>
+        </w:rPr>
+        <w:t>%}My</w:t>
+      </w:r>
+      <w:proofErr w:type="gramEnd"/>
+      <w:r>
+        <w:rPr>
+          <w:color w:val="000000"/>
+        </w:rPr>
+        <w:t xml:space="preserve"> mailing address can be found above, and additional contact information can be found below my </w:t>
+      </w:r>
+      <w:proofErr w:type="gramStart"/>
+      <w:r>
+        <w:rPr>
+          <w:color w:val="000000"/>
+        </w:rPr>
+        <w:t>signature.{</w:t>
+      </w:r>
+      <w:proofErr w:type="gramEnd"/>
+      <w:r>
+        <w:rPr>
+          <w:color w:val="000000"/>
+        </w:rPr>
+        <w:t xml:space="preserve">% </w:t>
+      </w:r>
+      <w:proofErr w:type="gramStart"/>
+      <w:r>
+        <w:rPr>
+          <w:color w:val="000000"/>
+        </w:rPr>
+        <w:t>endif %}</w:t>
+      </w:r>
+      <w:proofErr w:type="gramEnd"/>
     </w:p>
     <w:p>
       <w:pPr>
@@ -345,6 +701,7 @@
       <w:pPr>
         <w:pStyle w:val="NormalWeb"/>
         <w:keepNext/>
+        <w:spacing w:after="0" w:afterAutospacing="0"/>
       </w:pPr>
       <w:r>
         <w:t xml:space="preserve">Sincerely, </w:t>
@@ -355,6 +712,13 @@
         <w:pStyle w:val="NormalWeb"/>
         <w:keepNext/>
       </w:pPr>
+    </w:p>
+    <w:p>
+      <w:pPr>
+        <w:pStyle w:val="NormalWeb"/>
+        <w:keepNext/>
+        <w:spacing w:after="0" w:afterAutospacing="0"/>
+      </w:pPr>
       <w:r>
         <w:t>__________________________________________</w:t>
       </w:r>
@@ -367,7 +731,63 @@
         </w:rPr>
       </w:pPr>
       <w:r>
-        <w:t>{{users[0].name_full()}}{% if users[0].phone_number != “” %}</w:t>
+        <w:t>{{users[0].</w:t>
+      </w:r>
+      <w:proofErr w:type="spellStart"/>
+      <w:r>
+        <w:t>name_</w:t>
+      </w:r>
+      <w:proofErr w:type="gramStart"/>
+      <w:r>
+        <w:t>full</w:t>
+      </w:r>
+      <w:proofErr w:type="spellEnd"/>
+      <w:r>
+        <w:t>(</w:t>
+      </w:r>
+      <w:proofErr w:type="gramEnd"/>
+      <w:r>
+        <w:t>)</w:t>
+      </w:r>
+      <w:proofErr w:type="gramStart"/>
+      <w:r>
+        <w:t>}}{</w:t>
+      </w:r>
+      <w:proofErr w:type="gramEnd"/>
+      <w:r>
+        <w:t xml:space="preserve">% if </w:t>
+      </w:r>
+      <w:proofErr w:type="gramStart"/>
+      <w:r>
+        <w:t>users[</w:t>
+      </w:r>
+      <w:proofErr w:type="gramEnd"/>
+      <w:r>
+        <w:t>0</w:t>
+      </w:r>
+      <w:proofErr w:type="gramStart"/>
+      <w:r>
+        <w:t>].</w:t>
+      </w:r>
+      <w:proofErr w:type="spellStart"/>
+      <w:r>
+        <w:t>phone</w:t>
+      </w:r>
+      <w:proofErr w:type="gramEnd"/>
+      <w:r>
+        <w:t>_</w:t>
+      </w:r>
+      <w:proofErr w:type="gramStart"/>
+      <w:r>
+        <w:t>number</w:t>
+      </w:r>
+      <w:proofErr w:type="spellEnd"/>
+      <w:r>
+        <w:t xml:space="preserve"> !</w:t>
+      </w:r>
+      <w:proofErr w:type="gramEnd"/>
+      <w:r>
+        <w:t>= “” %}</w:t>
       </w:r>
       <w:r>
         <w:rPr>
@@ -380,7 +800,14 @@
         <w:rPr>
           <w:color w:val="000000"/>
         </w:rPr>
-        <w:t>{{phone_number_forma</w:t>
+        <w:t>{{</w:t>
+      </w:r>
+      <w:proofErr w:type="spellStart"/>
+      <w:r>
+        <w:rPr>
+          <w:color w:val="000000"/>
+        </w:rPr>
+        <w:t>phone_number_forma</w:t>
       </w:r>
       <w:r>
         <w:rPr>
@@ -392,13 +819,83 @@
         <w:rPr>
           <w:color w:val="000000"/>
         </w:rPr>
-        <w:t>ted(users[0].phone_number)}}</w:t>
-      </w:r>
-      <w:r>
-        <w:t>{% endif %}{% if users[0].</w:t>
-      </w:r>
-      <w:r>
-        <w:t>email != “”</w:t>
+        <w:t>ted</w:t>
+      </w:r>
+      <w:proofErr w:type="spellEnd"/>
+      <w:r>
+        <w:rPr>
+          <w:color w:val="000000"/>
+        </w:rPr>
+        <w:t>(users[0</w:t>
+      </w:r>
+      <w:proofErr w:type="gramStart"/>
+      <w:r>
+        <w:rPr>
+          <w:color w:val="000000"/>
+        </w:rPr>
+        <w:t>].</w:t>
+      </w:r>
+      <w:proofErr w:type="spellStart"/>
+      <w:r>
+        <w:rPr>
+          <w:color w:val="000000"/>
+        </w:rPr>
+        <w:t>phone</w:t>
+      </w:r>
+      <w:proofErr w:type="gramEnd"/>
+      <w:r>
+        <w:rPr>
+          <w:color w:val="000000"/>
+        </w:rPr>
+        <w:t>_number</w:t>
+      </w:r>
+      <w:proofErr w:type="spellEnd"/>
+      <w:r>
+        <w:rPr>
+          <w:color w:val="000000"/>
+        </w:rPr>
+        <w:t>)</w:t>
+      </w:r>
+      <w:proofErr w:type="gramStart"/>
+      <w:r>
+        <w:rPr>
+          <w:color w:val="000000"/>
+        </w:rPr>
+        <w:t>}}</w:t>
+      </w:r>
+      <w:r>
+        <w:t>{</w:t>
+      </w:r>
+      <w:proofErr w:type="gramEnd"/>
+      <w:r>
+        <w:t xml:space="preserve">% endif </w:t>
+      </w:r>
+      <w:proofErr w:type="gramStart"/>
+      <w:r>
+        <w:t>%}{</w:t>
+      </w:r>
+      <w:proofErr w:type="gramEnd"/>
+      <w:r>
+        <w:t xml:space="preserve">% if </w:t>
+      </w:r>
+      <w:proofErr w:type="gramStart"/>
+      <w:r>
+        <w:t>users[</w:t>
+      </w:r>
+      <w:proofErr w:type="gramEnd"/>
+      <w:r>
+        <w:t>0</w:t>
+      </w:r>
+      <w:proofErr w:type="gramStart"/>
+      <w:r>
+        <w:t>].</w:t>
+      </w:r>
+      <w:r>
+        <w:t>email !=</w:t>
+      </w:r>
+      <w:proofErr w:type="gramEnd"/>
+      <w:r>
+        <w:t xml:space="preserve"> “”</w:t>
       </w:r>
       <w:r>
         <w:t xml:space="preserve"> %}</w:t>
@@ -411,7 +908,15 @@
         <w:br/>
       </w:r>
       <w:r>
-        <w:t>{{users[0].email}}{% endif %</w:t>
+        <w:t>{{users[0</w:t>
+      </w:r>
+      <w:proofErr w:type="gramStart"/>
+      <w:r>
+        <w:t>].email}}{</w:t>
+      </w:r>
+      <w:proofErr w:type="gramEnd"/>
+      <w:r>
+        <w:t>% endif %</w:t>
       </w:r>
       <w:r>
         <w:t>}</w:t>

</xml_diff>